<commit_message>
finishing touches; color and content
</commit_message>
<xml_diff>
--- a/downloads/Resume_Sang_Park.docx
+++ b/downloads/Resume_Sang_Park.docx
@@ -83,7 +83,6 @@
           <w:t>linkedin.com/in/sangparksangpark</w:t>
         </w:r>
       </w:hyperlink>
-      <w:proofErr w:type="gramStart"/>
       <w:r>
         <w:rPr>
           <w:rFonts w:ascii="Arial" w:hAnsi="Arial" w:cs="Arial"/>
@@ -93,7 +92,6 @@
         </w:rPr>
         <w:t xml:space="preserve">                                           </w:t>
       </w:r>
-      <w:proofErr w:type="gramEnd"/>
       <w:hyperlink r:id="rId7" w:history="1">
         <w:r>
           <w:rPr>
@@ -666,27 +664,14 @@
         </w:rPr>
         <w:t xml:space="preserve">                      </w:t>
       </w:r>
-      <w:r>
-        <w:fldChar w:fldCharType="begin"/>
-      </w:r>
-      <w:r>
-        <w:instrText xml:space="preserve"> HYPERLINK "www.goodog.app" </w:instrText>
-      </w:r>
-      <w:r>
-        <w:fldChar w:fldCharType="separate"/>
-      </w:r>
-      <w:r>
-        <w:rPr>
-          <w:rFonts w:ascii="Arial" w:hAnsi="Arial" w:cs="Arial"/>
-        </w:rPr>
-        <w:t>www.goodog.app</w:t>
-      </w:r>
-      <w:r>
-        <w:rPr>
-          <w:rFonts w:ascii="Arial" w:hAnsi="Arial" w:cs="Arial"/>
-        </w:rPr>
-        <w:fldChar w:fldCharType="end"/>
-      </w:r>
+      <w:hyperlink r:id="rId10" w:history="1">
+        <w:r>
+          <w:rPr>
+            <w:rFonts w:ascii="Arial" w:hAnsi="Arial" w:cs="Arial"/>
+          </w:rPr>
+          <w:t>www.goodog.app</w:t>
+        </w:r>
+      </w:hyperlink>
     </w:p>
     <w:p>
       <w:pPr>
@@ -754,7 +739,17 @@
           <w:sz w:val="23"/>
           <w:szCs w:val="23"/>
         </w:rPr>
-        <w:t>Nov 2018 - May 2019</w:t>
+        <w:t>Nov 2018 - Aug</w:t>
+      </w:r>
+      <w:bookmarkStart w:id="0" w:name="_GoBack"/>
+      <w:bookmarkEnd w:id="0"/>
+      <w:r>
+        <w:rPr>
+          <w:rFonts w:ascii="Arial" w:hAnsi="Arial" w:cs="Arial"/>
+          <w:sz w:val="23"/>
+          <w:szCs w:val="23"/>
+        </w:rPr>
+        <w:t xml:space="preserve"> 2019</w:t>
       </w:r>
     </w:p>
     <w:p>
@@ -1436,8 +1431,6 @@
           <w:u w:val="single"/>
         </w:rPr>
       </w:pPr>
-      <w:bookmarkStart w:id="0" w:name="_GoBack"/>
-      <w:bookmarkEnd w:id="0"/>
     </w:p>
     <w:sectPr>
       <w:type w:val="continuous"/>

</xml_diff>